<commit_message>
Entered data in cheatsheet
</commit_message>
<xml_diff>
--- a/Interview questions.docx
+++ b/Interview questions.docx
@@ -14,6 +14,11 @@
     </w:p>
     <w:p/>
     <w:p>
+      <w:pPr>
+        <w:rPr>
+          <w:rStyle w:val="Hyperlink"/>
+        </w:rPr>
+      </w:pPr>
       <w:hyperlink r:id="rId5" w:history="1">
         <w:r>
           <w:rPr>
@@ -22,6 +27,278 @@
           <w:t>https://www.guru99.com/computer-science-interview-questions.html</w:t>
         </w:r>
       </w:hyperlink>
+    </w:p>
+    <w:p>
+      <w:pPr>
+        <w:rPr>
+          <w:rStyle w:val="Hyperlink"/>
+        </w:rPr>
+      </w:pPr>
+    </w:p>
+    <w:p>
+      <w:pPr>
+        <w:rPr>
+          <w:rStyle w:val="Hyperlink"/>
+        </w:rPr>
+      </w:pPr>
+    </w:p>
+    <w:p>
+      <w:r>
+        <w:rPr>
+          <w:noProof/>
+        </w:rPr>
+        <w:drawing>
+          <wp:inline distT="0" distB="0" distL="0" distR="0" wp14:anchorId="31ACB664" wp14:editId="6C8C9DFF">
+            <wp:extent cx="5731510" cy="3223260"/>
+            <wp:effectExtent l="0" t="0" r="2540" b="0"/>
+            <wp:docPr id="1976340671" name="Picture 1"/>
+            <wp:cNvGraphicFramePr>
+              <a:graphicFrameLocks xmlns:a="http://schemas.openxmlformats.org/drawingml/2006/main" noChangeAspect="1"/>
+            </wp:cNvGraphicFramePr>
+            <a:graphic xmlns:a="http://schemas.openxmlformats.org/drawingml/2006/main">
+              <a:graphicData uri="http://schemas.openxmlformats.org/drawingml/2006/picture">
+                <pic:pic xmlns:pic="http://schemas.openxmlformats.org/drawingml/2006/picture">
+                  <pic:nvPicPr>
+                    <pic:cNvPr id="0" name="Picture 1"/>
+                    <pic:cNvPicPr>
+                      <a:picLocks noChangeAspect="1" noChangeArrowheads="1"/>
+                    </pic:cNvPicPr>
+                  </pic:nvPicPr>
+                  <pic:blipFill>
+                    <a:blip r:embed="rId6" cstate="print">
+                      <a:extLst>
+                        <a:ext uri="{28A0092B-C50C-407E-A947-70E740481C1C}">
+                          <a14:useLocalDpi xmlns:a14="http://schemas.microsoft.com/office/drawing/2010/main" val="0"/>
+                        </a:ext>
+                      </a:extLst>
+                    </a:blip>
+                    <a:srcRect/>
+                    <a:stretch>
+                      <a:fillRect/>
+                    </a:stretch>
+                  </pic:blipFill>
+                  <pic:spPr bwMode="auto">
+                    <a:xfrm>
+                      <a:off x="0" y="0"/>
+                      <a:ext cx="5731510" cy="3223260"/>
+                    </a:xfrm>
+                    <a:prstGeom prst="rect">
+                      <a:avLst/>
+                    </a:prstGeom>
+                    <a:noFill/>
+                    <a:ln>
+                      <a:noFill/>
+                    </a:ln>
+                  </pic:spPr>
+                </pic:pic>
+              </a:graphicData>
+            </a:graphic>
+          </wp:inline>
+        </w:drawing>
+      </w:r>
+    </w:p>
+    <w:p/>
+    <w:p>
+      <w:r>
+        <w:lastRenderedPageBreak/>
+        <w:drawing>
+          <wp:inline distT="0" distB="0" distL="0" distR="0" wp14:anchorId="6356E920" wp14:editId="183A5C00">
+            <wp:extent cx="3120390" cy="8863330"/>
+            <wp:effectExtent l="0" t="0" r="3810" b="0"/>
+            <wp:docPr id="801419425" name="Picture 1"/>
+            <wp:cNvGraphicFramePr>
+              <a:graphicFrameLocks xmlns:a="http://schemas.openxmlformats.org/drawingml/2006/main" noChangeAspect="1"/>
+            </wp:cNvGraphicFramePr>
+            <a:graphic xmlns:a="http://schemas.openxmlformats.org/drawingml/2006/main">
+              <a:graphicData uri="http://schemas.openxmlformats.org/drawingml/2006/picture">
+                <pic:pic xmlns:pic="http://schemas.openxmlformats.org/drawingml/2006/picture">
+                  <pic:nvPicPr>
+                    <pic:cNvPr id="801419425" name=""/>
+                    <pic:cNvPicPr/>
+                  </pic:nvPicPr>
+                  <pic:blipFill>
+                    <a:blip r:embed="rId7"/>
+                    <a:stretch>
+                      <a:fillRect/>
+                    </a:stretch>
+                  </pic:blipFill>
+                  <pic:spPr>
+                    <a:xfrm>
+                      <a:off x="0" y="0"/>
+                      <a:ext cx="3120390" cy="8863330"/>
+                    </a:xfrm>
+                    <a:prstGeom prst="rect">
+                      <a:avLst/>
+                    </a:prstGeom>
+                  </pic:spPr>
+                </pic:pic>
+              </a:graphicData>
+            </a:graphic>
+          </wp:inline>
+        </w:drawing>
+      </w:r>
+    </w:p>
+    <w:p>
+      <w:r>
+        <w:lastRenderedPageBreak/>
+        <w:drawing>
+          <wp:inline distT="0" distB="0" distL="0" distR="0" wp14:anchorId="3FCB347B" wp14:editId="3E6BEB24">
+            <wp:extent cx="5731510" cy="6080760"/>
+            <wp:effectExtent l="0" t="0" r="2540" b="0"/>
+            <wp:docPr id="788943443" name="Picture 1"/>
+            <wp:cNvGraphicFramePr>
+              <a:graphicFrameLocks xmlns:a="http://schemas.openxmlformats.org/drawingml/2006/main" noChangeAspect="1"/>
+            </wp:cNvGraphicFramePr>
+            <a:graphic xmlns:a="http://schemas.openxmlformats.org/drawingml/2006/main">
+              <a:graphicData uri="http://schemas.openxmlformats.org/drawingml/2006/picture">
+                <pic:pic xmlns:pic="http://schemas.openxmlformats.org/drawingml/2006/picture">
+                  <pic:nvPicPr>
+                    <pic:cNvPr id="788943443" name=""/>
+                    <pic:cNvPicPr/>
+                  </pic:nvPicPr>
+                  <pic:blipFill>
+                    <a:blip r:embed="rId8"/>
+                    <a:stretch>
+                      <a:fillRect/>
+                    </a:stretch>
+                  </pic:blipFill>
+                  <pic:spPr>
+                    <a:xfrm>
+                      <a:off x="0" y="0"/>
+                      <a:ext cx="5731510" cy="6080760"/>
+                    </a:xfrm>
+                    <a:prstGeom prst="rect">
+                      <a:avLst/>
+                    </a:prstGeom>
+                  </pic:spPr>
+                </pic:pic>
+              </a:graphicData>
+            </a:graphic>
+          </wp:inline>
+        </w:drawing>
+      </w:r>
+    </w:p>
+    <w:p>
+      <w:r>
+        <w:lastRenderedPageBreak/>
+        <w:drawing>
+          <wp:inline distT="0" distB="0" distL="0" distR="0" wp14:anchorId="67159C12" wp14:editId="28074603">
+            <wp:extent cx="5731510" cy="4471670"/>
+            <wp:effectExtent l="0" t="0" r="2540" b="5080"/>
+            <wp:docPr id="727280462" name="Picture 1"/>
+            <wp:cNvGraphicFramePr>
+              <a:graphicFrameLocks xmlns:a="http://schemas.openxmlformats.org/drawingml/2006/main" noChangeAspect="1"/>
+            </wp:cNvGraphicFramePr>
+            <a:graphic xmlns:a="http://schemas.openxmlformats.org/drawingml/2006/main">
+              <a:graphicData uri="http://schemas.openxmlformats.org/drawingml/2006/picture">
+                <pic:pic xmlns:pic="http://schemas.openxmlformats.org/drawingml/2006/picture">
+                  <pic:nvPicPr>
+                    <pic:cNvPr id="727280462" name=""/>
+                    <pic:cNvPicPr/>
+                  </pic:nvPicPr>
+                  <pic:blipFill>
+                    <a:blip r:embed="rId9"/>
+                    <a:stretch>
+                      <a:fillRect/>
+                    </a:stretch>
+                  </pic:blipFill>
+                  <pic:spPr>
+                    <a:xfrm>
+                      <a:off x="0" y="0"/>
+                      <a:ext cx="5731510" cy="4471670"/>
+                    </a:xfrm>
+                    <a:prstGeom prst="rect">
+                      <a:avLst/>
+                    </a:prstGeom>
+                  </pic:spPr>
+                </pic:pic>
+              </a:graphicData>
+            </a:graphic>
+          </wp:inline>
+        </w:drawing>
+      </w:r>
+    </w:p>
+    <w:p/>
+    <w:p>
+      <w:r>
+        <w:lastRenderedPageBreak/>
+        <w:drawing>
+          <wp:inline distT="0" distB="0" distL="0" distR="0" wp14:anchorId="75BA9A96" wp14:editId="25454D20">
+            <wp:extent cx="5731510" cy="5707380"/>
+            <wp:effectExtent l="0" t="0" r="2540" b="7620"/>
+            <wp:docPr id="1876285992" name="Picture 1"/>
+            <wp:cNvGraphicFramePr>
+              <a:graphicFrameLocks xmlns:a="http://schemas.openxmlformats.org/drawingml/2006/main" noChangeAspect="1"/>
+            </wp:cNvGraphicFramePr>
+            <a:graphic xmlns:a="http://schemas.openxmlformats.org/drawingml/2006/main">
+              <a:graphicData uri="http://schemas.openxmlformats.org/drawingml/2006/picture">
+                <pic:pic xmlns:pic="http://schemas.openxmlformats.org/drawingml/2006/picture">
+                  <pic:nvPicPr>
+                    <pic:cNvPr id="1876285992" name=""/>
+                    <pic:cNvPicPr/>
+                  </pic:nvPicPr>
+                  <pic:blipFill>
+                    <a:blip r:embed="rId10"/>
+                    <a:stretch>
+                      <a:fillRect/>
+                    </a:stretch>
+                  </pic:blipFill>
+                  <pic:spPr>
+                    <a:xfrm>
+                      <a:off x="0" y="0"/>
+                      <a:ext cx="5731510" cy="5707380"/>
+                    </a:xfrm>
+                    <a:prstGeom prst="rect">
+                      <a:avLst/>
+                    </a:prstGeom>
+                  </pic:spPr>
+                </pic:pic>
+              </a:graphicData>
+            </a:graphic>
+          </wp:inline>
+        </w:drawing>
+      </w:r>
+    </w:p>
+    <w:p/>
+    <w:p>
+      <w:r>
+        <w:lastRenderedPageBreak/>
+        <w:drawing>
+          <wp:inline distT="0" distB="0" distL="0" distR="0" wp14:anchorId="14EBB54F" wp14:editId="3197596A">
+            <wp:extent cx="4648200" cy="8863330"/>
+            <wp:effectExtent l="0" t="0" r="0" b="0"/>
+            <wp:docPr id="156707746" name="Picture 1"/>
+            <wp:cNvGraphicFramePr>
+              <a:graphicFrameLocks xmlns:a="http://schemas.openxmlformats.org/drawingml/2006/main" noChangeAspect="1"/>
+            </wp:cNvGraphicFramePr>
+            <a:graphic xmlns:a="http://schemas.openxmlformats.org/drawingml/2006/main">
+              <a:graphicData uri="http://schemas.openxmlformats.org/drawingml/2006/picture">
+                <pic:pic xmlns:pic="http://schemas.openxmlformats.org/drawingml/2006/picture">
+                  <pic:nvPicPr>
+                    <pic:cNvPr id="156707746" name=""/>
+                    <pic:cNvPicPr/>
+                  </pic:nvPicPr>
+                  <pic:blipFill>
+                    <a:blip r:embed="rId11"/>
+                    <a:stretch>
+                      <a:fillRect/>
+                    </a:stretch>
+                  </pic:blipFill>
+                  <pic:spPr>
+                    <a:xfrm>
+                      <a:off x="0" y="0"/>
+                      <a:ext cx="4648200" cy="8863330"/>
+                    </a:xfrm>
+                    <a:prstGeom prst="rect">
+                      <a:avLst/>
+                    </a:prstGeom>
+                  </pic:spPr>
+                </pic:pic>
+              </a:graphicData>
+            </a:graphic>
+          </wp:inline>
+        </w:drawing>
+      </w:r>
     </w:p>
     <w:p/>
     <w:p/>

</xml_diff>